<commit_message>
remaining notes from course
</commit_message>
<xml_diff>
--- a/notes/Ex3-1/Computational Exercise 3.1 2017.docx
+++ b/notes/Ex3-1/Computational Exercise 3.1 2017.docx
@@ -6,8 +6,6 @@
       <w:pPr>
         <w:pStyle w:val="Default"/>
       </w:pPr>
-      <w:bookmarkStart w:id="0" w:name="_GoBack"/>
-      <w:bookmarkEnd w:id="0"/>
     </w:p>
     <w:p>
       <w:pPr>
@@ -186,7 +184,7 @@
           <w:szCs w:val="20"/>
         </w:rPr>
       </w:pPr>
-      <w:hyperlink r:id="rId5" w:history="1">
+      <w:hyperlink r:id="rId6" w:history="1">
         <w:r>
           <w:rPr>
             <w:rStyle w:val="Hyperlink"/>
@@ -816,6 +814,40 @@
           <w:szCs w:val="20"/>
         </w:rPr>
       </w:pPr>
+      <w:proofErr w:type="gramStart"/>
+      <w:r>
+        <w:rPr>
+          <w:sz w:val="20"/>
+          <w:szCs w:val="20"/>
+        </w:rPr>
+        <w:t>Curved path to the optimum.</w:t>
+      </w:r>
+      <w:proofErr w:type="gramEnd"/>
+      <w:r>
+        <w:rPr>
+          <w:sz w:val="20"/>
+          <w:szCs w:val="20"/>
+        </w:rPr>
+        <w:t xml:space="preserve"> Moves rapidly along eigenvector 1 (major axis of G-matrix) then slowly turns to move mostly along eigenvector 2.</w:t>
+      </w:r>
+    </w:p>
+    <w:p>
+      <w:pPr>
+        <w:pStyle w:val="Default"/>
+        <w:rPr>
+          <w:sz w:val="20"/>
+          <w:szCs w:val="20"/>
+        </w:rPr>
+      </w:pPr>
+    </w:p>
+    <w:p>
+      <w:pPr>
+        <w:pStyle w:val="Default"/>
+        <w:rPr>
+          <w:sz w:val="20"/>
+          <w:szCs w:val="20"/>
+        </w:rPr>
+      </w:pPr>
       <w:r>
         <w:rPr>
           <w:b/>
@@ -874,6 +906,48 @@
       </w:pPr>
       <w:r>
         <w:rPr>
+          <w:sz w:val="20"/>
+          <w:szCs w:val="20"/>
+        </w:rPr>
+        <w:lastRenderedPageBreak/>
+        <w:t xml:space="preserve">Lower mutational correlation – moves along axis 2 sooner, less speed difference between axes ~ a more direct path. And there may be less rotation stability with low mutational correlation (more wobble). The wobble is more severe when the bivariate </w:t>
+      </w:r>
+      <w:proofErr w:type="gramStart"/>
+      <w:r>
+        <w:rPr>
+          <w:sz w:val="20"/>
+          <w:szCs w:val="20"/>
+        </w:rPr>
+        <w:t>trait mean</w:t>
+      </w:r>
+      <w:proofErr w:type="gramEnd"/>
+      <w:r>
+        <w:rPr>
+          <w:sz w:val="20"/>
+          <w:szCs w:val="20"/>
+        </w:rPr>
+        <w:t xml:space="preserve"> (G-matrix center) is closer to the optimum.</w:t>
+      </w:r>
+    </w:p>
+    <w:p>
+      <w:pPr>
+        <w:pStyle w:val="Default"/>
+        <w:rPr>
+          <w:sz w:val="20"/>
+          <w:szCs w:val="20"/>
+        </w:rPr>
+      </w:pPr>
+    </w:p>
+    <w:p>
+      <w:pPr>
+        <w:pStyle w:val="Default"/>
+        <w:rPr>
+          <w:sz w:val="20"/>
+          <w:szCs w:val="20"/>
+        </w:rPr>
+      </w:pPr>
+      <w:r>
+        <w:rPr>
           <w:b/>
           <w:sz w:val="20"/>
           <w:szCs w:val="20"/>
@@ -885,25 +959,58 @@
           <w:sz w:val="20"/>
           <w:szCs w:val="20"/>
         </w:rPr>
-        <w:t xml:space="preserve"> Move the location of the new optimum. Set the mutational correlation back to 75. First try moving the optimum up and to the right, by setting “Trait optima shift (real number)” to 7.5 and 7.5 [if the values are too large, the population will not be able to replace itself and the </w:t>
-      </w:r>
-      <w:r>
-        <w:rPr>
-          <w:sz w:val="20"/>
-          <w:szCs w:val="20"/>
-        </w:rPr>
-        <w:lastRenderedPageBreak/>
-        <w:t>simulation will stop with an error]. What path does the population take toward the optimum? What do you think will happen if you set the position of the optimum to 7.5 and -7.5 (i.e., down and to the right)? Try it and see if your intuition was correct. For a positive mutational correlation of 0.75 like you used here, how does the approach to the optimum differ for the three cases investigated here (i.e., up and to the right; to the right; and down and to the right)?</w:t>
-      </w:r>
-    </w:p>
-    <w:p>
-      <w:pPr>
-        <w:pStyle w:val="Default"/>
-        <w:rPr>
-          <w:sz w:val="20"/>
-          <w:szCs w:val="20"/>
-        </w:rPr>
-      </w:pPr>
+        <w:t xml:space="preserve"> Move the location of the new optimum. Set the mutational correlation back to 75. First try moving the optimum up and to the right, by setting “Trait optima shift (real number)” to 7.5 and 7.5 [if the values are too large, the population will not be able to replace itself and the simulation will stop with an error]. What path does the population take toward the optimum? What do you think will happen if you set the position of the optimum to 7.5 and -7.5 (i.e., down and to the right)? Try it and see if your intuition was correct. For a positive mutational correlation of 0.75 like you used here, how does the approach to the optimum differ for the three cases investigated here (i.e., up and to the right; to the right; and down and to the right)?</w:t>
+      </w:r>
+    </w:p>
+    <w:p>
+      <w:pPr>
+        <w:pStyle w:val="Default"/>
+        <w:rPr>
+          <w:sz w:val="20"/>
+          <w:szCs w:val="20"/>
+        </w:rPr>
+      </w:pPr>
+    </w:p>
+    <w:p>
+      <w:pPr>
+        <w:pStyle w:val="Default"/>
+        <w:rPr>
+          <w:sz w:val="20"/>
+          <w:szCs w:val="20"/>
+        </w:rPr>
+      </w:pPr>
+      <w:r>
+        <w:rPr>
+          <w:sz w:val="20"/>
+          <w:szCs w:val="20"/>
+        </w:rPr>
+        <w:t xml:space="preserve">The optimum shift of (7.5, 7.5) is roughly parallel the major eigenvector of the G-matrix: moves rapidly and directly. </w:t>
+      </w:r>
+      <w:proofErr w:type="gramStart"/>
+      <w:r>
+        <w:rPr>
+          <w:sz w:val="20"/>
+          <w:szCs w:val="20"/>
+        </w:rPr>
+        <w:t>(7.5, -7.5) parallel minor eigenvector.</w:t>
+      </w:r>
+      <w:proofErr w:type="gramEnd"/>
+      <w:r>
+        <w:rPr>
+          <w:sz w:val="20"/>
+          <w:szCs w:val="20"/>
+        </w:rPr>
+        <w:t xml:space="preserve"> </w:t>
+      </w:r>
+      <w:proofErr w:type="gramStart"/>
+      <w:r>
+        <w:rPr>
+          <w:sz w:val="20"/>
+          <w:szCs w:val="20"/>
+        </w:rPr>
+        <w:t>Moves directly but slowly.</w:t>
+      </w:r>
+      <w:proofErr w:type="gramEnd"/>
     </w:p>
     <w:p>
       <w:pPr>
@@ -1360,6 +1467,123 @@
       </w:pPr>
       <w:r>
         <w:rPr>
+          <w:sz w:val="20"/>
+          <w:szCs w:val="20"/>
+        </w:rPr>
+        <w:t>G-matrix is circular. G-matrix d</w:t>
+      </w:r>
+      <w:r>
+        <w:rPr>
+          <w:sz w:val="20"/>
+          <w:szCs w:val="20"/>
+        </w:rPr>
+        <w:t xml:space="preserve">irectly </w:t>
+      </w:r>
+      <w:r>
+        <w:rPr>
+          <w:sz w:val="20"/>
+          <w:szCs w:val="20"/>
+        </w:rPr>
+        <w:t>tracks</w:t>
+      </w:r>
+      <w:r>
+        <w:rPr>
+          <w:sz w:val="20"/>
+          <w:szCs w:val="20"/>
+        </w:rPr>
+        <w:t xml:space="preserve"> shifting optimum but </w:t>
+      </w:r>
+      <w:r>
+        <w:rPr>
+          <w:sz w:val="20"/>
+          <w:szCs w:val="20"/>
+        </w:rPr>
+        <w:t xml:space="preserve">with </w:t>
+      </w:r>
+      <w:r>
+        <w:rPr>
+          <w:sz w:val="20"/>
+          <w:szCs w:val="20"/>
+        </w:rPr>
+        <w:t>lots of</w:t>
+      </w:r>
+      <w:r>
+        <w:rPr>
+          <w:sz w:val="20"/>
+          <w:szCs w:val="20"/>
+        </w:rPr>
+        <w:t xml:space="preserve"> rotation/ spin. </w:t>
+      </w:r>
+      <w:proofErr w:type="gramStart"/>
+      <w:r>
+        <w:rPr>
+          <w:sz w:val="20"/>
+          <w:szCs w:val="20"/>
+        </w:rPr>
+        <w:t xml:space="preserve">Highly unstable </w:t>
+      </w:r>
+      <w:proofErr w:type="spellStart"/>
+      <w:r>
+        <w:rPr>
+          <w:sz w:val="20"/>
+          <w:szCs w:val="20"/>
+        </w:rPr>
+        <w:t>wrt</w:t>
+      </w:r>
+      <w:proofErr w:type="spellEnd"/>
+      <w:r>
+        <w:rPr>
+          <w:sz w:val="20"/>
+          <w:szCs w:val="20"/>
+        </w:rPr>
+        <w:t xml:space="preserve"> angle.</w:t>
+      </w:r>
+      <w:proofErr w:type="gramEnd"/>
+    </w:p>
+    <w:p>
+      <w:pPr>
+        <w:pStyle w:val="Default"/>
+        <w:rPr>
+          <w:sz w:val="20"/>
+          <w:szCs w:val="20"/>
+        </w:rPr>
+      </w:pPr>
+    </w:p>
+    <w:p>
+      <w:pPr>
+        <w:pStyle w:val="Default"/>
+        <w:rPr>
+          <w:sz w:val="20"/>
+          <w:szCs w:val="20"/>
+        </w:rPr>
+      </w:pPr>
+      <w:r>
+        <w:rPr>
+          <w:sz w:val="20"/>
+          <w:szCs w:val="20"/>
+        </w:rPr>
+        <w:t>Rotate G-matrix: reverse the sign of the mutational correlation</w:t>
+      </w:r>
+    </w:p>
+    <w:p>
+      <w:pPr>
+        <w:pStyle w:val="Default"/>
+        <w:rPr>
+          <w:sz w:val="20"/>
+          <w:szCs w:val="20"/>
+        </w:rPr>
+      </w:pPr>
+    </w:p>
+    <w:p>
+      <w:pPr>
+        <w:pStyle w:val="Default"/>
+        <w:rPr>
+          <w:sz w:val="20"/>
+          <w:szCs w:val="20"/>
+        </w:rPr>
+      </w:pPr>
+      <w:r>
+        <w:rPr>
           <w:b/>
           <w:sz w:val="20"/>
           <w:szCs w:val="20"/>
@@ -1409,6 +1633,86 @@
       </w:pPr>
       <w:r>
         <w:rPr>
+          <w:sz w:val="20"/>
+          <w:szCs w:val="20"/>
+        </w:rPr>
+        <w:t xml:space="preserve">Almost no </w:t>
+      </w:r>
+      <w:proofErr w:type="gramStart"/>
+      <w:r>
+        <w:rPr>
+          <w:sz w:val="20"/>
+          <w:szCs w:val="20"/>
+        </w:rPr>
+        <w:t>rotation,</w:t>
+      </w:r>
+      <w:proofErr w:type="gramEnd"/>
+      <w:r>
+        <w:rPr>
+          <w:sz w:val="20"/>
+          <w:szCs w:val="20"/>
+        </w:rPr>
+        <w:t xml:space="preserve"> mostly follows along major eigenvector/ </w:t>
+      </w:r>
+      <w:proofErr w:type="spellStart"/>
+      <w:r>
+        <w:rPr>
+          <w:sz w:val="20"/>
+          <w:szCs w:val="20"/>
+        </w:rPr>
+        <w:t>Gmatrix</w:t>
+      </w:r>
+      <w:proofErr w:type="spellEnd"/>
+      <w:r>
+        <w:rPr>
+          <w:sz w:val="20"/>
+          <w:szCs w:val="20"/>
+        </w:rPr>
+        <w:t xml:space="preserve"> axis. </w:t>
+      </w:r>
+      <w:proofErr w:type="gramStart"/>
+      <w:r>
+        <w:rPr>
+          <w:sz w:val="20"/>
+          <w:szCs w:val="20"/>
+        </w:rPr>
+        <w:t>Moves away from optimum</w:t>
+      </w:r>
+      <w:r>
+        <w:rPr>
+          <w:sz w:val="20"/>
+          <w:szCs w:val="20"/>
+        </w:rPr>
+        <w:t xml:space="preserve"> (kite effect)</w:t>
+      </w:r>
+      <w:r>
+        <w:rPr>
+          <w:sz w:val="20"/>
+          <w:szCs w:val="20"/>
+        </w:rPr>
+        <w:t xml:space="preserve"> on secondary axis.</w:t>
+      </w:r>
+      <w:proofErr w:type="gramEnd"/>
+    </w:p>
+    <w:p>
+      <w:pPr>
+        <w:pStyle w:val="Default"/>
+        <w:rPr>
+          <w:sz w:val="20"/>
+          <w:szCs w:val="20"/>
+        </w:rPr>
+      </w:pPr>
+    </w:p>
+    <w:p>
+      <w:pPr>
+        <w:pStyle w:val="Default"/>
+        <w:rPr>
+          <w:sz w:val="20"/>
+          <w:szCs w:val="20"/>
+        </w:rPr>
+      </w:pPr>
+      <w:r>
+        <w:rPr>
           <w:b/>
           <w:sz w:val="20"/>
           <w:szCs w:val="20"/>
@@ -1522,6 +1826,130 @@
       <w:pPr>
         <w:pStyle w:val="Default"/>
         <w:rPr>
+          <w:sz w:val="20"/>
+          <w:szCs w:val="20"/>
+        </w:rPr>
+      </w:pPr>
+      <w:proofErr w:type="spellStart"/>
+      <w:r>
+        <w:rPr>
+          <w:sz w:val="20"/>
+          <w:szCs w:val="20"/>
+        </w:rPr>
+        <w:t>Pos</w:t>
+      </w:r>
+      <w:proofErr w:type="spellEnd"/>
+      <w:r>
+        <w:rPr>
+          <w:sz w:val="20"/>
+          <w:szCs w:val="20"/>
+        </w:rPr>
+        <w:t xml:space="preserve"> </w:t>
+      </w:r>
+      <w:proofErr w:type="spellStart"/>
+      <w:r>
+        <w:rPr>
+          <w:sz w:val="20"/>
+          <w:szCs w:val="20"/>
+        </w:rPr>
+        <w:t>corr</w:t>
+      </w:r>
+      <w:proofErr w:type="spellEnd"/>
+      <w:r>
+        <w:rPr>
+          <w:sz w:val="20"/>
+          <w:szCs w:val="20"/>
+        </w:rPr>
+        <w:t xml:space="preserve"> selection – G-matrix follows optimum more closely (less kite effect)</w:t>
+      </w:r>
+    </w:p>
+    <w:p>
+      <w:pPr>
+        <w:pStyle w:val="Default"/>
+        <w:rPr>
+          <w:sz w:val="20"/>
+          <w:szCs w:val="20"/>
+        </w:rPr>
+      </w:pPr>
+      <w:r>
+        <w:rPr>
+          <w:sz w:val="20"/>
+          <w:szCs w:val="20"/>
+        </w:rPr>
+        <w:t>Negative – kite effect gets worse over time</w:t>
+      </w:r>
+    </w:p>
+    <w:p>
+      <w:pPr>
+        <w:pStyle w:val="Default"/>
+        <w:rPr>
+          <w:sz w:val="20"/>
+          <w:szCs w:val="20"/>
+        </w:rPr>
+      </w:pPr>
+    </w:p>
+    <w:p>
+      <w:pPr>
+        <w:pStyle w:val="Default"/>
+        <w:rPr>
+          <w:sz w:val="20"/>
+          <w:szCs w:val="20"/>
+        </w:rPr>
+      </w:pPr>
+      <w:r>
+        <w:rPr>
+          <w:sz w:val="20"/>
+          <w:szCs w:val="20"/>
+        </w:rPr>
+        <w:lastRenderedPageBreak/>
+        <w:t xml:space="preserve">Strong </w:t>
+      </w:r>
+      <w:proofErr w:type="gramStart"/>
+      <w:r>
+        <w:rPr>
+          <w:sz w:val="20"/>
+          <w:szCs w:val="20"/>
+        </w:rPr>
+        <w:t>selection :</w:t>
+      </w:r>
+      <w:proofErr w:type="gramEnd"/>
+      <w:r>
+        <w:rPr>
+          <w:sz w:val="20"/>
+          <w:szCs w:val="20"/>
+        </w:rPr>
+        <w:t xml:space="preserve"> bivariate trait mean closely tracks optimum. G-matrix is very stable</w:t>
+      </w:r>
+    </w:p>
+    <w:p>
+      <w:pPr>
+        <w:pStyle w:val="Default"/>
+        <w:rPr>
+          <w:sz w:val="20"/>
+          <w:szCs w:val="20"/>
+        </w:rPr>
+      </w:pPr>
+      <w:r>
+        <w:rPr>
+          <w:sz w:val="20"/>
+          <w:szCs w:val="20"/>
+        </w:rPr>
+        <w:t>Weak selection: barely tracks optimum, mostly along primary axis, not much rotation</w:t>
+      </w:r>
+    </w:p>
+    <w:p>
+      <w:pPr>
+        <w:pStyle w:val="Default"/>
+        <w:rPr>
+          <w:sz w:val="20"/>
+          <w:szCs w:val="20"/>
+        </w:rPr>
+      </w:pPr>
+    </w:p>
+    <w:p>
+      <w:pPr>
+        <w:pStyle w:val="Default"/>
+        <w:rPr>
           <w:b/>
           <w:sz w:val="20"/>
           <w:szCs w:val="20"/>
@@ -1630,6 +2058,567 @@
         </w:rPr>
         <w:t xml:space="preserve"> Feel free especially to move the position of the optimum (“Trait optima shift (real number)”), change the mutational variances, and alter the selection parameters.</w:t>
       </w:r>
+    </w:p>
+    <w:p>
+      <w:pPr>
+        <w:pStyle w:val="Default"/>
+        <w:rPr>
+          <w:sz w:val="20"/>
+          <w:szCs w:val="20"/>
+        </w:rPr>
+      </w:pPr>
+    </w:p>
+    <w:p>
+      <w:pPr>
+        <w:pStyle w:val="Default"/>
+        <w:rPr>
+          <w:b/>
+          <w:sz w:val="20"/>
+          <w:szCs w:val="20"/>
+        </w:rPr>
+      </w:pPr>
+      <w:r>
+        <w:rPr>
+          <w:b/>
+          <w:sz w:val="20"/>
+          <w:szCs w:val="20"/>
+        </w:rPr>
+        <w:t>From Problem 1, Step 1:</w:t>
+      </w:r>
+    </w:p>
+    <w:p>
+      <w:pPr>
+        <w:pStyle w:val="Default"/>
+        <w:rPr>
+          <w:sz w:val="20"/>
+          <w:szCs w:val="20"/>
+        </w:rPr>
+      </w:pPr>
+      <w:r>
+        <w:rPr>
+          <w:sz w:val="20"/>
+          <w:szCs w:val="20"/>
+        </w:rPr>
+        <w:t xml:space="preserve">No. Females in Population: </w:t>
+      </w:r>
+      <w:r>
+        <w:rPr>
+          <w:sz w:val="20"/>
+          <w:szCs w:val="20"/>
+        </w:rPr>
+        <w:tab/>
+      </w:r>
+      <w:r>
+        <w:rPr>
+          <w:sz w:val="20"/>
+          <w:szCs w:val="20"/>
+        </w:rPr>
+        <w:tab/>
+      </w:r>
+      <w:r>
+        <w:rPr>
+          <w:sz w:val="20"/>
+          <w:szCs w:val="20"/>
+        </w:rPr>
+        <w:tab/>
+        <w:t>512</w:t>
+      </w:r>
+    </w:p>
+    <w:p>
+      <w:pPr>
+        <w:pStyle w:val="Default"/>
+        <w:rPr>
+          <w:sz w:val="20"/>
+          <w:szCs w:val="20"/>
+        </w:rPr>
+      </w:pPr>
+      <w:r>
+        <w:rPr>
+          <w:sz w:val="20"/>
+          <w:szCs w:val="20"/>
+        </w:rPr>
+        <w:t xml:space="preserve">Strength of selection (w2): </w:t>
+      </w:r>
+      <w:r>
+        <w:rPr>
+          <w:sz w:val="20"/>
+          <w:szCs w:val="20"/>
+        </w:rPr>
+        <w:tab/>
+      </w:r>
+      <w:r>
+        <w:rPr>
+          <w:sz w:val="20"/>
+          <w:szCs w:val="20"/>
+        </w:rPr>
+        <w:tab/>
+      </w:r>
+      <w:r>
+        <w:rPr>
+          <w:sz w:val="20"/>
+          <w:szCs w:val="20"/>
+        </w:rPr>
+        <w:tab/>
+        <w:t>99</w:t>
+      </w:r>
+      <w:r>
+        <w:rPr>
+          <w:sz w:val="20"/>
+          <w:szCs w:val="20"/>
+        </w:rPr>
+        <w:tab/>
+        <w:t xml:space="preserve">99 </w:t>
+      </w:r>
+      <w:r>
+        <w:rPr>
+          <w:sz w:val="20"/>
+          <w:szCs w:val="20"/>
+        </w:rPr>
+        <w:tab/>
+        <w:t>[change both values]</w:t>
+      </w:r>
+    </w:p>
+    <w:p>
+      <w:pPr>
+        <w:pStyle w:val="Default"/>
+        <w:rPr>
+          <w:sz w:val="20"/>
+          <w:szCs w:val="20"/>
+        </w:rPr>
+      </w:pPr>
+      <w:r>
+        <w:rPr>
+          <w:sz w:val="20"/>
+          <w:szCs w:val="20"/>
+        </w:rPr>
+        <w:t>No. Complete Replications:</w:t>
+      </w:r>
+      <w:r>
+        <w:rPr>
+          <w:sz w:val="20"/>
+          <w:szCs w:val="20"/>
+        </w:rPr>
+        <w:tab/>
+      </w:r>
+      <w:r>
+        <w:rPr>
+          <w:sz w:val="20"/>
+          <w:szCs w:val="20"/>
+        </w:rPr>
+        <w:tab/>
+      </w:r>
+      <w:r>
+        <w:rPr>
+          <w:sz w:val="20"/>
+          <w:szCs w:val="20"/>
+        </w:rPr>
+        <w:tab/>
+        <w:t>1</w:t>
+      </w:r>
+    </w:p>
+    <w:p>
+      <w:pPr>
+        <w:pStyle w:val="Default"/>
+        <w:rPr>
+          <w:sz w:val="20"/>
+          <w:szCs w:val="20"/>
+        </w:rPr>
+      </w:pPr>
+      <w:r>
+        <w:rPr>
+          <w:sz w:val="20"/>
+          <w:szCs w:val="20"/>
+        </w:rPr>
+        <w:t xml:space="preserve">Str. </w:t>
+      </w:r>
+      <w:proofErr w:type="spellStart"/>
+      <w:r>
+        <w:rPr>
+          <w:sz w:val="20"/>
+          <w:szCs w:val="20"/>
+        </w:rPr>
+        <w:t>sel’n</w:t>
+      </w:r>
+      <w:proofErr w:type="spellEnd"/>
+      <w:r>
+        <w:rPr>
+          <w:sz w:val="20"/>
+          <w:szCs w:val="20"/>
+        </w:rPr>
+        <w:t xml:space="preserve"> after peak shift (w2):</w:t>
+      </w:r>
+      <w:r>
+        <w:rPr>
+          <w:sz w:val="20"/>
+          <w:szCs w:val="20"/>
+        </w:rPr>
+        <w:tab/>
+      </w:r>
+      <w:r>
+        <w:rPr>
+          <w:sz w:val="20"/>
+          <w:szCs w:val="20"/>
+        </w:rPr>
+        <w:tab/>
+        <w:t>99</w:t>
+      </w:r>
+      <w:r>
+        <w:rPr>
+          <w:sz w:val="20"/>
+          <w:szCs w:val="20"/>
+        </w:rPr>
+        <w:tab/>
+        <w:t>99</w:t>
+      </w:r>
+    </w:p>
+    <w:p>
+      <w:pPr>
+        <w:pStyle w:val="Default"/>
+        <w:rPr>
+          <w:sz w:val="20"/>
+          <w:szCs w:val="20"/>
+        </w:rPr>
+      </w:pPr>
+      <w:r>
+        <w:rPr>
+          <w:sz w:val="20"/>
+          <w:szCs w:val="20"/>
+        </w:rPr>
+        <w:t>Trait optima shift (real number)</w:t>
+      </w:r>
+      <w:r>
+        <w:rPr>
+          <w:sz w:val="20"/>
+          <w:szCs w:val="20"/>
+        </w:rPr>
+        <w:tab/>
+      </w:r>
+      <w:r>
+        <w:rPr>
+          <w:sz w:val="20"/>
+          <w:szCs w:val="20"/>
+        </w:rPr>
+        <w:tab/>
+        <w:t>10</w:t>
+      </w:r>
+      <w:r>
+        <w:rPr>
+          <w:sz w:val="20"/>
+          <w:szCs w:val="20"/>
+        </w:rPr>
+        <w:tab/>
+        <w:t>0</w:t>
+      </w:r>
+    </w:p>
+    <w:p>
+      <w:pPr>
+        <w:pStyle w:val="Default"/>
+        <w:rPr>
+          <w:sz w:val="20"/>
+          <w:szCs w:val="20"/>
+        </w:rPr>
+      </w:pPr>
+      <w:r>
+        <w:rPr>
+          <w:sz w:val="20"/>
+          <w:szCs w:val="20"/>
+        </w:rPr>
+        <w:t>Move peak at generation:</w:t>
+      </w:r>
+      <w:r>
+        <w:rPr>
+          <w:sz w:val="20"/>
+          <w:szCs w:val="20"/>
+        </w:rPr>
+        <w:tab/>
+      </w:r>
+      <w:r>
+        <w:rPr>
+          <w:sz w:val="20"/>
+          <w:szCs w:val="20"/>
+        </w:rPr>
+        <w:tab/>
+      </w:r>
+      <w:r>
+        <w:rPr>
+          <w:sz w:val="20"/>
+          <w:szCs w:val="20"/>
+        </w:rPr>
+        <w:tab/>
+        <w:t>200</w:t>
+      </w:r>
+    </w:p>
+    <w:p>
+      <w:pPr>
+        <w:pStyle w:val="Default"/>
+        <w:rPr>
+          <w:sz w:val="20"/>
+          <w:szCs w:val="20"/>
+        </w:rPr>
+      </w:pPr>
+      <w:r>
+        <w:rPr>
+          <w:sz w:val="20"/>
+          <w:szCs w:val="20"/>
+        </w:rPr>
+        <w:t>Var. in Optimum Position (real no.):</w:t>
+      </w:r>
+      <w:r>
+        <w:rPr>
+          <w:sz w:val="20"/>
+          <w:szCs w:val="20"/>
+        </w:rPr>
+        <w:tab/>
+        <w:t>0</w:t>
+      </w:r>
+      <w:r>
+        <w:rPr>
+          <w:sz w:val="20"/>
+          <w:szCs w:val="20"/>
+        </w:rPr>
+        <w:tab/>
+        <w:t>0</w:t>
+      </w:r>
+    </w:p>
+    <w:p>
+      <w:pPr>
+        <w:pStyle w:val="Default"/>
+        <w:rPr>
+          <w:sz w:val="20"/>
+          <w:szCs w:val="20"/>
+        </w:rPr>
+      </w:pPr>
+      <w:proofErr w:type="spellStart"/>
+      <w:proofErr w:type="gramStart"/>
+      <w:r>
+        <w:rPr>
+          <w:sz w:val="20"/>
+          <w:szCs w:val="20"/>
+        </w:rPr>
+        <w:t>Mut</w:t>
+      </w:r>
+      <w:proofErr w:type="spellEnd"/>
+      <w:r>
+        <w:rPr>
+          <w:sz w:val="20"/>
+          <w:szCs w:val="20"/>
+        </w:rPr>
+        <w:t>.</w:t>
+      </w:r>
+      <w:proofErr w:type="gramEnd"/>
+      <w:r>
+        <w:rPr>
+          <w:sz w:val="20"/>
+          <w:szCs w:val="20"/>
+        </w:rPr>
+        <w:t xml:space="preserve"> </w:t>
+      </w:r>
+      <w:proofErr w:type="spellStart"/>
+      <w:r>
+        <w:rPr>
+          <w:sz w:val="20"/>
+          <w:szCs w:val="20"/>
+        </w:rPr>
+        <w:t>Corr</w:t>
+      </w:r>
+      <w:proofErr w:type="spellEnd"/>
+      <w:r>
+        <w:rPr>
+          <w:sz w:val="20"/>
+          <w:szCs w:val="20"/>
+        </w:rPr>
+        <w:t xml:space="preserve"> Traits 1</w:t>
+      </w:r>
+      <w:proofErr w:type="gramStart"/>
+      <w:r>
+        <w:rPr>
+          <w:sz w:val="20"/>
+          <w:szCs w:val="20"/>
+        </w:rPr>
+        <w:t>,2</w:t>
+      </w:r>
+      <w:proofErr w:type="gramEnd"/>
+      <w:r>
+        <w:rPr>
+          <w:sz w:val="20"/>
+          <w:szCs w:val="20"/>
+        </w:rPr>
+        <w:t xml:space="preserve"> (hundredths) </w:t>
+      </w:r>
+      <w:r>
+        <w:rPr>
+          <w:sz w:val="20"/>
+          <w:szCs w:val="20"/>
+        </w:rPr>
+        <w:tab/>
+      </w:r>
+      <w:r>
+        <w:rPr>
+          <w:sz w:val="20"/>
+          <w:szCs w:val="20"/>
+        </w:rPr>
+        <w:tab/>
+        <w:t>75</w:t>
+      </w:r>
+    </w:p>
+    <w:p>
+      <w:pPr>
+        <w:pStyle w:val="Default"/>
+        <w:rPr>
+          <w:sz w:val="20"/>
+          <w:szCs w:val="20"/>
+        </w:rPr>
+      </w:pPr>
+    </w:p>
+    <w:p>
+      <w:pPr>
+        <w:pStyle w:val="Default"/>
+        <w:rPr>
+          <w:sz w:val="20"/>
+          <w:szCs w:val="20"/>
+        </w:rPr>
+      </w:pPr>
+      <w:r>
+        <w:rPr>
+          <w:sz w:val="20"/>
+          <w:szCs w:val="20"/>
+        </w:rPr>
+        <w:t>Cause of curved trajectories:</w:t>
+      </w:r>
+      <w:r>
+        <w:rPr>
+          <w:sz w:val="20"/>
+          <w:szCs w:val="20"/>
+        </w:rPr>
+        <w:t xml:space="preserve"> </w:t>
+      </w:r>
+      <w:proofErr w:type="spellStart"/>
+      <w:r>
+        <w:rPr>
+          <w:sz w:val="20"/>
+          <w:szCs w:val="20"/>
+        </w:rPr>
+        <w:t>Gmax</w:t>
+      </w:r>
+      <w:proofErr w:type="spellEnd"/>
+      <w:r>
+        <w:rPr>
+          <w:sz w:val="20"/>
+          <w:szCs w:val="20"/>
+        </w:rPr>
+        <w:t xml:space="preserve"> biases direction of evolution</w:t>
+      </w:r>
+      <w:r>
+        <w:rPr>
+          <w:sz w:val="20"/>
+          <w:szCs w:val="20"/>
+        </w:rPr>
+        <w:t xml:space="preserve"> initially. Beta points toward the optimum the whole time, but as you move along </w:t>
+      </w:r>
+      <w:proofErr w:type="spellStart"/>
+      <w:r>
+        <w:rPr>
+          <w:sz w:val="20"/>
+          <w:szCs w:val="20"/>
+        </w:rPr>
+        <w:t>Gmax</w:t>
+      </w:r>
+      <w:proofErr w:type="spellEnd"/>
+      <w:r>
+        <w:rPr>
+          <w:sz w:val="20"/>
+          <w:szCs w:val="20"/>
+        </w:rPr>
+        <w:t xml:space="preserve">, Beta moves to be more parallel to </w:t>
+      </w:r>
+      <w:proofErr w:type="spellStart"/>
+      <w:r>
+        <w:rPr>
+          <w:sz w:val="20"/>
+          <w:szCs w:val="20"/>
+        </w:rPr>
+        <w:t>Gmin</w:t>
+      </w:r>
+      <w:proofErr w:type="spellEnd"/>
+      <w:r>
+        <w:rPr>
+          <w:sz w:val="20"/>
+          <w:szCs w:val="20"/>
+        </w:rPr>
+        <w:t xml:space="preserve">. So path curves to parallel </w:t>
+      </w:r>
+      <w:proofErr w:type="spellStart"/>
+      <w:r>
+        <w:rPr>
+          <w:sz w:val="20"/>
+          <w:szCs w:val="20"/>
+        </w:rPr>
+        <w:t>Gmin</w:t>
+      </w:r>
+      <w:proofErr w:type="spellEnd"/>
+      <w:r>
+        <w:rPr>
+          <w:sz w:val="20"/>
+          <w:szCs w:val="20"/>
+        </w:rPr>
+        <w:t>.</w:t>
+      </w:r>
+    </w:p>
+    <w:p>
+      <w:pPr>
+        <w:pStyle w:val="Default"/>
+        <w:rPr>
+          <w:sz w:val="20"/>
+          <w:szCs w:val="20"/>
+        </w:rPr>
+      </w:pPr>
+    </w:p>
+    <w:p>
+      <w:pPr>
+        <w:pStyle w:val="Default"/>
+        <w:rPr>
+          <w:sz w:val="20"/>
+          <w:szCs w:val="20"/>
+        </w:rPr>
+      </w:pPr>
+      <w:r>
+        <w:rPr>
+          <w:sz w:val="20"/>
+          <w:szCs w:val="20"/>
+        </w:rPr>
+        <w:t>Challenge 1:</w:t>
+      </w:r>
+    </w:p>
+    <w:p>
+      <w:pPr>
+        <w:pStyle w:val="Default"/>
+        <w:numPr>
+          <w:ilvl w:val="0"/>
+          <w:numId w:val="1"/>
+        </w:numPr>
+        <w:rPr>
+          <w:sz w:val="20"/>
+          <w:szCs w:val="20"/>
+        </w:rPr>
+      </w:pPr>
+      <w:r>
+        <w:rPr>
+          <w:sz w:val="20"/>
+          <w:szCs w:val="20"/>
+        </w:rPr>
+        <w:t>Trait optima shift must not parallel the major or minor axis of the G-matrix - (10,0) works</w:t>
+      </w:r>
+      <w:bookmarkStart w:id="0" w:name="_GoBack"/>
+      <w:bookmarkEnd w:id="0"/>
+    </w:p>
+    <w:p>
+      <w:pPr>
+        <w:pStyle w:val="Default"/>
+        <w:rPr>
+          <w:sz w:val="20"/>
+          <w:szCs w:val="20"/>
+        </w:rPr>
+      </w:pPr>
     </w:p>
     <w:p>
       <w:pPr>
@@ -1716,6 +2705,127 @@
     </w:sectPr>
   </w:body>
 </w:document>
+</file>
+
+<file path=word/numbering.xml><?xml version="1.0" encoding="utf-8"?>
+<w:numbering xmlns:wpc="http://schemas.microsoft.com/office/word/2010/wordprocessingCanvas" xmlns:mc="http://schemas.openxmlformats.org/markup-compatibility/2006" xmlns:o="urn:schemas-microsoft-com:office:office" xmlns:r="http://schemas.openxmlformats.org/officeDocument/2006/relationships" xmlns:m="http://schemas.openxmlformats.org/officeDocument/2006/math" xmlns:v="urn:schemas-microsoft-com:vml" xmlns:wp14="http://schemas.microsoft.com/office/word/2010/wordprocessingDrawing" xmlns:wp="http://schemas.openxmlformats.org/drawingml/2006/wordprocessingDrawing" xmlns:w10="urn:schemas-microsoft-com:office:word" xmlns:w="http://schemas.openxmlformats.org/wordprocessingml/2006/main" xmlns:w14="http://schemas.microsoft.com/office/word/2010/wordml" xmlns:wpg="http://schemas.microsoft.com/office/word/2010/wordprocessingGroup" xmlns:wpi="http://schemas.microsoft.com/office/word/2010/wordprocessingInk" xmlns:wne="http://schemas.microsoft.com/office/word/2006/wordml" xmlns:wps="http://schemas.microsoft.com/office/word/2010/wordprocessingShape" mc:Ignorable="w14 wp14">
+  <w:abstractNum w:abstractNumId="0">
+    <w:nsid w:val="702E61B4"/>
+    <w:multiLevelType w:val="hybridMultilevel"/>
+    <w:tmpl w:val="8B12AA36"/>
+    <w:lvl w:ilvl="0" w:tplc="CFFEFDBA">
+      <w:start w:val="3"/>
+      <w:numFmt w:val="bullet"/>
+      <w:lvlText w:val=""/>
+      <w:lvlJc w:val="left"/>
+      <w:pPr>
+        <w:ind w:left="720" w:hanging="360"/>
+      </w:pPr>
+      <w:rPr>
+        <w:rFonts w:ascii="Symbol" w:eastAsiaTheme="minorEastAsia" w:hAnsi="Symbol" w:cs="Verdana" w:hint="default"/>
+      </w:rPr>
+    </w:lvl>
+    <w:lvl w:ilvl="1" w:tplc="04090003" w:tentative="1">
+      <w:start w:val="1"/>
+      <w:numFmt w:val="bullet"/>
+      <w:lvlText w:val="o"/>
+      <w:lvlJc w:val="left"/>
+      <w:pPr>
+        <w:ind w:left="1440" w:hanging="360"/>
+      </w:pPr>
+      <w:rPr>
+        <w:rFonts w:ascii="Courier New" w:hAnsi="Courier New" w:cs="Courier New" w:hint="default"/>
+      </w:rPr>
+    </w:lvl>
+    <w:lvl w:ilvl="2" w:tplc="04090005" w:tentative="1">
+      <w:start w:val="1"/>
+      <w:numFmt w:val="bullet"/>
+      <w:lvlText w:val=""/>
+      <w:lvlJc w:val="left"/>
+      <w:pPr>
+        <w:ind w:left="2160" w:hanging="360"/>
+      </w:pPr>
+      <w:rPr>
+        <w:rFonts w:ascii="Wingdings" w:hAnsi="Wingdings" w:hint="default"/>
+      </w:rPr>
+    </w:lvl>
+    <w:lvl w:ilvl="3" w:tplc="04090001" w:tentative="1">
+      <w:start w:val="1"/>
+      <w:numFmt w:val="bullet"/>
+      <w:lvlText w:val=""/>
+      <w:lvlJc w:val="left"/>
+      <w:pPr>
+        <w:ind w:left="2880" w:hanging="360"/>
+      </w:pPr>
+      <w:rPr>
+        <w:rFonts w:ascii="Symbol" w:hAnsi="Symbol" w:hint="default"/>
+      </w:rPr>
+    </w:lvl>
+    <w:lvl w:ilvl="4" w:tplc="04090003" w:tentative="1">
+      <w:start w:val="1"/>
+      <w:numFmt w:val="bullet"/>
+      <w:lvlText w:val="o"/>
+      <w:lvlJc w:val="left"/>
+      <w:pPr>
+        <w:ind w:left="3600" w:hanging="360"/>
+      </w:pPr>
+      <w:rPr>
+        <w:rFonts w:ascii="Courier New" w:hAnsi="Courier New" w:cs="Courier New" w:hint="default"/>
+      </w:rPr>
+    </w:lvl>
+    <w:lvl w:ilvl="5" w:tplc="04090005" w:tentative="1">
+      <w:start w:val="1"/>
+      <w:numFmt w:val="bullet"/>
+      <w:lvlText w:val=""/>
+      <w:lvlJc w:val="left"/>
+      <w:pPr>
+        <w:ind w:left="4320" w:hanging="360"/>
+      </w:pPr>
+      <w:rPr>
+        <w:rFonts w:ascii="Wingdings" w:hAnsi="Wingdings" w:hint="default"/>
+      </w:rPr>
+    </w:lvl>
+    <w:lvl w:ilvl="6" w:tplc="04090001" w:tentative="1">
+      <w:start w:val="1"/>
+      <w:numFmt w:val="bullet"/>
+      <w:lvlText w:val=""/>
+      <w:lvlJc w:val="left"/>
+      <w:pPr>
+        <w:ind w:left="5040" w:hanging="360"/>
+      </w:pPr>
+      <w:rPr>
+        <w:rFonts w:ascii="Symbol" w:hAnsi="Symbol" w:hint="default"/>
+      </w:rPr>
+    </w:lvl>
+    <w:lvl w:ilvl="7" w:tplc="04090003" w:tentative="1">
+      <w:start w:val="1"/>
+      <w:numFmt w:val="bullet"/>
+      <w:lvlText w:val="o"/>
+      <w:lvlJc w:val="left"/>
+      <w:pPr>
+        <w:ind w:left="5760" w:hanging="360"/>
+      </w:pPr>
+      <w:rPr>
+        <w:rFonts w:ascii="Courier New" w:hAnsi="Courier New" w:cs="Courier New" w:hint="default"/>
+      </w:rPr>
+    </w:lvl>
+    <w:lvl w:ilvl="8" w:tplc="04090005" w:tentative="1">
+      <w:start w:val="1"/>
+      <w:numFmt w:val="bullet"/>
+      <w:lvlText w:val=""/>
+      <w:lvlJc w:val="left"/>
+      <w:pPr>
+        <w:ind w:left="6480" w:hanging="360"/>
+      </w:pPr>
+      <w:rPr>
+        <w:rFonts w:ascii="Wingdings" w:hAnsi="Wingdings" w:hint="default"/>
+      </w:rPr>
+    </w:lvl>
+  </w:abstractNum>
+  <w:num w:numId="1">
+    <w:abstractNumId w:val="0"/>
+  </w:num>
+</w:numbering>
 </file>
 
 <file path=word/styles.xml><?xml version="1.0" encoding="utf-8"?>

</xml_diff>